<commit_message>
Minor text formatting update
</commit_message>
<xml_diff>
--- a/Hypothesis Helper Manual.docx
+++ b/Hypothesis Helper Manual.docx
@@ -24,8 +24,6 @@
       <w:r>
         <w:t>Helper</w:t>
       </w:r>
-      <w:bookmarkStart w:id="0" w:name="_GoBack"/>
-      <w:bookmarkEnd w:id="0"/>
       <w:r>
         <w:t xml:space="preserve"> is a program written in C# to assist in statistically verifying hypotheses using Welch t-Test and Pearson Correlation tests. It also has Chauvenet outlier removal as an option for non-paired data. It can perform both One and Two Sample</w:t>
       </w:r>
@@ -112,8 +110,13 @@
         </w:numPr>
       </w:pPr>
       <w:r>
-        <w:t>Click Calculate.</w:t>
-      </w:r>
+        <w:t xml:space="preserve">Check Paired Data if the data </w:t>
+      </w:r>
+      <w:r>
+        <w:t>values are paired</w:t>
+      </w:r>
+      <w:bookmarkStart w:id="0" w:name="_GoBack"/>
+      <w:bookmarkEnd w:id="0"/>
     </w:p>
     <w:p>
       <w:pPr>
@@ -124,6 +127,39 @@
         </w:numPr>
       </w:pPr>
       <w:r>
+        <w:t xml:space="preserve">Check Outlier Removal if you want to perform a Chauvenet outlier removal </w:t>
+      </w:r>
+      <w:r>
+        <w:t xml:space="preserve">filter </w:t>
+      </w:r>
+      <w:r>
+        <w:t>on the data</w:t>
+      </w:r>
+      <w:r>
+        <w:t xml:space="preserve"> prior to performing calculations.</w:t>
+      </w:r>
+    </w:p>
+    <w:p>
+      <w:pPr>
+        <w:pStyle w:val="ListParagraph"/>
+        <w:numPr>
+          <w:ilvl w:val="0"/>
+          <w:numId w:val="1"/>
+        </w:numPr>
+      </w:pPr>
+      <w:r>
+        <w:t>Click Calculate.</w:t>
+      </w:r>
+    </w:p>
+    <w:p>
+      <w:pPr>
+        <w:pStyle w:val="ListParagraph"/>
+        <w:numPr>
+          <w:ilvl w:val="0"/>
+          <w:numId w:val="1"/>
+        </w:numPr>
+      </w:pPr>
+      <w:r>
         <w:t>The results appear in the black box at the bottom.</w:t>
       </w:r>
     </w:p>
@@ -167,7 +203,13 @@
         <w:t>lot</w:t>
       </w:r>
       <w:r>
-        <w:t xml:space="preserve"> results are only shown if data is paired, i.e. has equal number of entries. Only non-paired t-Test results are shown after Chauvenet outlier removal as pairing is no longer possible</w:t>
+        <w:t xml:space="preserve"> results are only shown if data is paired, i.e. has equal number of entries</w:t>
+      </w:r>
+      <w:r>
+        <w:t xml:space="preserve"> and Paired Data? is checked</w:t>
+      </w:r>
+      <w:r>
+        <w:t>. Only non-paired t-Test results are shown after Chauvenet outlier removal as pairing is no longer possible</w:t>
       </w:r>
       <w:r>
         <w:t xml:space="preserve"> once values are thrown out</w:t>
@@ -177,17 +219,6 @@
       </w:r>
       <w:r>
         <w:t xml:space="preserve"> </w:t>
-      </w:r>
-    </w:p>
-    <w:p>
-      <w:r>
-        <w:t>As the program simply performs all of the calculations</w:t>
-      </w:r>
-      <w:r>
-        <w:t xml:space="preserve"> every time, it</w:t>
-      </w:r>
-      <w:r>
-        <w:t xml:space="preserve"> is up to you to know what data is relevant to your particular situation.</w:t>
       </w:r>
     </w:p>
     <w:p/>

</xml_diff>

<commit_message>
Updated manual and added graphs.
</commit_message>
<xml_diff>
--- a/Hypothesis Helper Manual.docx
+++ b/Hypothesis Helper Manual.docx
@@ -115,8 +115,6 @@
       <w:r>
         <w:t>values are paired</w:t>
       </w:r>
-      <w:bookmarkStart w:id="0" w:name="_GoBack"/>
-      <w:bookmarkEnd w:id="0"/>
     </w:p>
     <w:p>
       <w:pPr>
@@ -127,16 +125,7 @@
         </w:numPr>
       </w:pPr>
       <w:r>
-        <w:t xml:space="preserve">Check Outlier Removal if you want to perform a Chauvenet outlier removal </w:t>
-      </w:r>
-      <w:r>
-        <w:t xml:space="preserve">filter </w:t>
-      </w:r>
-      <w:r>
-        <w:t>on the data</w:t>
-      </w:r>
-      <w:r>
-        <w:t xml:space="preserve"> prior to performing calculations.</w:t>
+        <w:t>Check if you want Normalized Graphs</w:t>
       </w:r>
     </w:p>
     <w:p>
@@ -148,7 +137,16 @@
         </w:numPr>
       </w:pPr>
       <w:r>
-        <w:t>Click Calculate.</w:t>
+        <w:t xml:space="preserve">Check Outlier Removal if you want to perform a Chauvenet outlier removal </w:t>
+      </w:r>
+      <w:r>
+        <w:t xml:space="preserve">filter </w:t>
+      </w:r>
+      <w:r>
+        <w:t>on the data</w:t>
+      </w:r>
+      <w:r>
+        <w:t xml:space="preserve"> prior to performing calculations.</w:t>
       </w:r>
     </w:p>
     <w:p>
@@ -160,6 +158,18 @@
         </w:numPr>
       </w:pPr>
       <w:r>
+        <w:t>Click Calculate.</w:t>
+      </w:r>
+    </w:p>
+    <w:p>
+      <w:pPr>
+        <w:pStyle w:val="ListParagraph"/>
+        <w:numPr>
+          <w:ilvl w:val="0"/>
+          <w:numId w:val="1"/>
+        </w:numPr>
+      </w:pPr>
+      <w:r>
         <w:t>The results appear in the black box at the bottom.</w:t>
       </w:r>
     </w:p>
@@ -182,31 +192,16 @@
         <w:t>Welch t-test</w:t>
       </w:r>
       <w:r>
-        <w:t xml:space="preserve">, </w:t>
-      </w:r>
-      <w:r>
-        <w:t>Pearson test</w:t>
-      </w:r>
-      <w:r>
-        <w:t xml:space="preserve"> and </w:t>
-      </w:r>
-      <w:r>
-        <w:t>S</w:t>
-      </w:r>
-      <w:r>
-        <w:t xml:space="preserve">catter </w:t>
-      </w:r>
-      <w:r>
-        <w:t>P</w:t>
-      </w:r>
-      <w:r>
-        <w:t>lot</w:t>
-      </w:r>
-      <w:r>
-        <w:t xml:space="preserve"> results are only shown if data is paired, i.e. has equal number of entries</w:t>
-      </w:r>
-      <w:r>
-        <w:t xml:space="preserve"> and Paired Data? is checked</w:t>
+        <w:t xml:space="preserve"> and</w:t>
+      </w:r>
+      <w:r>
+        <w:t xml:space="preserve"> </w:t>
+      </w:r>
+      <w:r>
+        <w:t>Pearson test results are only shown if data is paired, i.e. has equal number of entries</w:t>
+      </w:r>
+      <w:r>
+        <w:t xml:space="preserve"> and Paired Data is checked</w:t>
       </w:r>
       <w:r>
         <w:t>. Only non-paired t-Test results are shown after Chauvenet outlier removal as pairing is no longer possible</w:t>

</xml_diff>